<commit_message>
Changed img asset names
</commit_message>
<xml_diff>
--- a/assets/nyp-resume-rev.docx
+++ b/assets/nyp-resume-rev.docx
@@ -437,8 +437,6 @@
         </w:rPr>
         <w:tab/>
       </w:r>
-      <w:bookmarkStart w:id="0" w:name="_GoBack"/>
-      <w:bookmarkEnd w:id="0"/>
     </w:p>
     <w:p>
       <w:pPr>
@@ -494,6 +492,13 @@
           <w:sz w:val="24"/>
           <w:szCs w:val="24"/>
         </w:rPr>
+        <w:t xml:space="preserve">UI </w:t>
+      </w:r>
+      <w:r>
+        <w:rPr>
+          <w:sz w:val="24"/>
+          <w:szCs w:val="24"/>
+        </w:rPr>
         <w:t>of</w:t>
       </w:r>
       <w:r>
@@ -557,14 +562,21 @@
           <w:sz w:val="24"/>
           <w:szCs w:val="24"/>
         </w:rPr>
-        <w:t>programming language called</w:t>
-      </w:r>
-      <w:r>
-        <w:rPr>
-          <w:sz w:val="24"/>
-          <w:szCs w:val="24"/>
-        </w:rPr>
-        <w:t xml:space="preserve"> Snark</w:t>
+        <w:t xml:space="preserve">programming </w:t>
+      </w:r>
+      <w:r>
+        <w:rPr>
+          <w:sz w:val="24"/>
+          <w:szCs w:val="24"/>
+        </w:rPr>
+        <w:t>language</w:t>
+      </w:r>
+      <w:r>
+        <w:rPr>
+          <w:sz w:val="24"/>
+          <w:szCs w:val="24"/>
+        </w:rPr>
+        <w:t xml:space="preserve"> called Snark</w:t>
       </w:r>
     </w:p>
     <w:p>
@@ -586,169 +598,14 @@
           <w:sz w:val="24"/>
           <w:szCs w:val="24"/>
         </w:rPr>
-        <w:t>Implemented the</w:t>
-      </w:r>
-      <w:r>
-        <w:rPr>
-          <w:sz w:val="24"/>
-          <w:szCs w:val="24"/>
-        </w:rPr>
-        <w:t xml:space="preserve"> </w:t>
-      </w:r>
-      <w:r>
-        <w:rPr>
-          <w:sz w:val="24"/>
-          <w:szCs w:val="24"/>
-        </w:rPr>
-        <w:t>user interface for a database application</w:t>
-      </w:r>
-    </w:p>
-    <w:p>
-      <w:pPr>
-        <w:spacing w:after="80"/>
-        <w:rPr>
-          <w:b/>
-          <w:sz w:val="28"/>
-          <w:szCs w:val="28"/>
-          <w:u w:val="single"/>
-        </w:rPr>
-      </w:pPr>
-      <w:r>
-        <w:rPr>
-          <w:b/>
-          <w:sz w:val="28"/>
-          <w:szCs w:val="28"/>
-          <w:u w:val="single"/>
-        </w:rPr>
-        <w:t>SKILLS</w:t>
-      </w:r>
-      <w:r>
-        <w:rPr>
-          <w:b/>
-          <w:sz w:val="28"/>
-          <w:szCs w:val="28"/>
-          <w:u w:val="single"/>
-        </w:rPr>
-        <w:tab/>
-      </w:r>
-      <w:r>
-        <w:rPr>
-          <w:b/>
-          <w:sz w:val="28"/>
-          <w:szCs w:val="28"/>
-          <w:u w:val="single"/>
-        </w:rPr>
-        <w:tab/>
-      </w:r>
-      <w:r>
-        <w:rPr>
-          <w:b/>
-          <w:sz w:val="28"/>
-          <w:szCs w:val="28"/>
-          <w:u w:val="single"/>
-        </w:rPr>
-        <w:tab/>
-      </w:r>
-      <w:r>
-        <w:rPr>
-          <w:b/>
-          <w:sz w:val="28"/>
-          <w:szCs w:val="28"/>
-          <w:u w:val="single"/>
-        </w:rPr>
-        <w:tab/>
-      </w:r>
-      <w:r>
-        <w:rPr>
-          <w:b/>
-          <w:sz w:val="28"/>
-          <w:szCs w:val="28"/>
-          <w:u w:val="single"/>
-        </w:rPr>
-        <w:tab/>
-      </w:r>
-      <w:r>
-        <w:rPr>
-          <w:b/>
-          <w:sz w:val="28"/>
-          <w:szCs w:val="28"/>
-          <w:u w:val="single"/>
-        </w:rPr>
-        <w:tab/>
-      </w:r>
-      <w:r>
-        <w:rPr>
-          <w:b/>
-          <w:sz w:val="28"/>
-          <w:szCs w:val="28"/>
-          <w:u w:val="single"/>
-        </w:rPr>
-        <w:tab/>
-      </w:r>
-      <w:r>
-        <w:rPr>
-          <w:b/>
-          <w:sz w:val="28"/>
-          <w:szCs w:val="28"/>
-          <w:u w:val="single"/>
-        </w:rPr>
-        <w:tab/>
-      </w:r>
-      <w:r>
-        <w:rPr>
-          <w:b/>
-          <w:sz w:val="28"/>
-          <w:szCs w:val="28"/>
-          <w:u w:val="single"/>
-        </w:rPr>
-        <w:tab/>
-      </w:r>
-      <w:r>
-        <w:rPr>
-          <w:b/>
-          <w:sz w:val="28"/>
-          <w:szCs w:val="28"/>
-          <w:u w:val="single"/>
-        </w:rPr>
-        <w:tab/>
-      </w:r>
-      <w:r>
-        <w:rPr>
-          <w:b/>
-          <w:sz w:val="28"/>
-          <w:szCs w:val="28"/>
-          <w:u w:val="single"/>
-        </w:rPr>
-        <w:tab/>
-      </w:r>
-      <w:r>
-        <w:rPr>
-          <w:b/>
-          <w:sz w:val="28"/>
-          <w:szCs w:val="28"/>
-          <w:u w:val="single"/>
-        </w:rPr>
-        <w:tab/>
-      </w:r>
-    </w:p>
-    <w:p>
-      <w:pPr>
-        <w:spacing w:after="80"/>
-        <w:rPr>
-          <w:b/>
-          <w:sz w:val="24"/>
-          <w:szCs w:val="24"/>
-          <w:u w:val="single"/>
-        </w:rPr>
-      </w:pPr>
-      <w:r>
-        <w:rPr>
-          <w:b/>
-          <w:sz w:val="24"/>
-          <w:szCs w:val="24"/>
-          <w:u w:val="single"/>
-        </w:rPr>
-        <w:t>FRAMEWORKS</w:t>
+        <w:t>Created several g</w:t>
+      </w:r>
+      <w:r>
+        <w:rPr>
+          <w:sz w:val="24"/>
+          <w:szCs w:val="24"/>
+        </w:rPr>
+        <w:t>ames such as ShapeBlaster, Ruinology, and Phoenix Wings</w:t>
       </w:r>
     </w:p>
     <w:p>
@@ -756,85 +613,250 @@
         <w:pStyle w:val="ListParagraph"/>
         <w:numPr>
           <w:ilvl w:val="0"/>
-          <w:numId w:val="7"/>
+          <w:numId w:val="3"/>
         </w:numPr>
         <w:spacing w:after="80"/>
         <w:ind w:left="360"/>
         <w:rPr>
-          <w:b/>
-          <w:sz w:val="24"/>
-          <w:szCs w:val="24"/>
-          <w:u w:val="single"/>
-        </w:rPr>
-      </w:pPr>
-      <w:r>
-        <w:rPr>
-          <w:sz w:val="24"/>
-          <w:szCs w:val="24"/>
-        </w:rPr>
-        <w:t>Node.js</w:t>
+          <w:sz w:val="24"/>
+          <w:szCs w:val="24"/>
+        </w:rPr>
+      </w:pPr>
+      <w:r>
+        <w:rPr>
+          <w:sz w:val="24"/>
+          <w:szCs w:val="24"/>
+        </w:rPr>
+        <w:t>Programmed</w:t>
+      </w:r>
+      <w:r>
+        <w:rPr>
+          <w:sz w:val="24"/>
+          <w:szCs w:val="24"/>
+        </w:rPr>
+        <w:t xml:space="preserve"> the</w:t>
+      </w:r>
+      <w:r>
+        <w:rPr>
+          <w:sz w:val="24"/>
+          <w:szCs w:val="24"/>
+        </w:rPr>
+        <w:t xml:space="preserve"> front-end</w:t>
+      </w:r>
+      <w:r>
+        <w:rPr>
+          <w:sz w:val="24"/>
+          <w:szCs w:val="24"/>
+        </w:rPr>
+        <w:t xml:space="preserve"> </w:t>
+      </w:r>
+      <w:r>
+        <w:rPr>
+          <w:sz w:val="24"/>
+          <w:szCs w:val="24"/>
+        </w:rPr>
+        <w:t>UI</w:t>
+      </w:r>
+      <w:r>
+        <w:rPr>
+          <w:sz w:val="24"/>
+          <w:szCs w:val="24"/>
+        </w:rPr>
+        <w:t xml:space="preserve"> for a database application</w:t>
       </w:r>
     </w:p>
     <w:p>
       <w:pPr>
-        <w:pStyle w:val="ListParagraph"/>
-        <w:numPr>
-          <w:ilvl w:val="0"/>
-          <w:numId w:val="7"/>
-        </w:numPr>
         <w:spacing w:after="80"/>
-        <w:ind w:left="360"/>
-        <w:rPr>
-          <w:b/>
-          <w:sz w:val="24"/>
-          <w:szCs w:val="24"/>
-          <w:u w:val="single"/>
-        </w:rPr>
-      </w:pPr>
-      <w:r>
-        <w:rPr>
-          <w:sz w:val="24"/>
-          <w:szCs w:val="24"/>
-        </w:rPr>
-        <w:t>Qt</w:t>
+        <w:rPr>
+          <w:b/>
+          <w:sz w:val="28"/>
+          <w:szCs w:val="28"/>
+          <w:u w:val="single"/>
+        </w:rPr>
+      </w:pPr>
+      <w:r>
+        <w:rPr>
+          <w:b/>
+          <w:sz w:val="28"/>
+          <w:szCs w:val="28"/>
+          <w:u w:val="single"/>
+        </w:rPr>
+        <w:t>SKILLS</w:t>
+      </w:r>
+      <w:r>
+        <w:rPr>
+          <w:b/>
+          <w:sz w:val="28"/>
+          <w:szCs w:val="28"/>
+          <w:u w:val="single"/>
+        </w:rPr>
+        <w:tab/>
+      </w:r>
+      <w:r>
+        <w:rPr>
+          <w:b/>
+          <w:sz w:val="28"/>
+          <w:szCs w:val="28"/>
+          <w:u w:val="single"/>
+        </w:rPr>
+        <w:tab/>
+      </w:r>
+      <w:r>
+        <w:rPr>
+          <w:b/>
+          <w:sz w:val="28"/>
+          <w:szCs w:val="28"/>
+          <w:u w:val="single"/>
+        </w:rPr>
+        <w:tab/>
+      </w:r>
+      <w:r>
+        <w:rPr>
+          <w:b/>
+          <w:sz w:val="28"/>
+          <w:szCs w:val="28"/>
+          <w:u w:val="single"/>
+        </w:rPr>
+        <w:tab/>
+      </w:r>
+      <w:r>
+        <w:rPr>
+          <w:b/>
+          <w:sz w:val="28"/>
+          <w:szCs w:val="28"/>
+          <w:u w:val="single"/>
+        </w:rPr>
+        <w:tab/>
+      </w:r>
+      <w:r>
+        <w:rPr>
+          <w:b/>
+          <w:sz w:val="28"/>
+          <w:szCs w:val="28"/>
+          <w:u w:val="single"/>
+        </w:rPr>
+        <w:tab/>
+      </w:r>
+      <w:r>
+        <w:rPr>
+          <w:b/>
+          <w:sz w:val="28"/>
+          <w:szCs w:val="28"/>
+          <w:u w:val="single"/>
+        </w:rPr>
+        <w:tab/>
+      </w:r>
+      <w:r>
+        <w:rPr>
+          <w:b/>
+          <w:sz w:val="28"/>
+          <w:szCs w:val="28"/>
+          <w:u w:val="single"/>
+        </w:rPr>
+        <w:tab/>
+      </w:r>
+      <w:r>
+        <w:rPr>
+          <w:b/>
+          <w:sz w:val="28"/>
+          <w:szCs w:val="28"/>
+          <w:u w:val="single"/>
+        </w:rPr>
+        <w:tab/>
+      </w:r>
+      <w:r>
+        <w:rPr>
+          <w:b/>
+          <w:sz w:val="28"/>
+          <w:szCs w:val="28"/>
+          <w:u w:val="single"/>
+        </w:rPr>
+        <w:tab/>
+      </w:r>
+      <w:r>
+        <w:rPr>
+          <w:b/>
+          <w:sz w:val="28"/>
+          <w:szCs w:val="28"/>
+          <w:u w:val="single"/>
+        </w:rPr>
+        <w:tab/>
+      </w:r>
+      <w:r>
+        <w:rPr>
+          <w:b/>
+          <w:sz w:val="28"/>
+          <w:szCs w:val="28"/>
+          <w:u w:val="single"/>
+        </w:rPr>
+        <w:tab/>
       </w:r>
     </w:p>
     <w:p>
       <w:pPr>
         <w:spacing w:after="80"/>
         <w:rPr>
-          <w:b/>
-          <w:sz w:val="24"/>
-          <w:szCs w:val="24"/>
-          <w:u w:val="single"/>
-        </w:rPr>
-      </w:pPr>
-      <w:r>
-        <w:rPr>
-          <w:b/>
-          <w:sz w:val="24"/>
-          <w:szCs w:val="24"/>
-          <w:u w:val="single"/>
-        </w:rPr>
-        <w:t>PROGRAMMING</w:t>
-      </w:r>
-      <w:r>
-        <w:rPr>
-          <w:b/>
-          <w:sz w:val="24"/>
-          <w:szCs w:val="24"/>
-          <w:u w:val="single"/>
-        </w:rPr>
-        <w:t xml:space="preserve"> LANGUAGES</w:t>
+          <w:sz w:val="24"/>
+          <w:szCs w:val="24"/>
+        </w:rPr>
+      </w:pPr>
+      <w:r>
+        <w:rPr>
+          <w:b/>
+          <w:sz w:val="24"/>
+          <w:szCs w:val="24"/>
+        </w:rPr>
+        <w:t>Programming Languages:</w:t>
+      </w:r>
+      <w:r>
+        <w:rPr>
+          <w:b/>
+          <w:sz w:val="24"/>
+          <w:szCs w:val="24"/>
+        </w:rPr>
+        <w:t xml:space="preserve"> </w:t>
+      </w:r>
+      <w:r>
+        <w:rPr>
+          <w:sz w:val="24"/>
+          <w:szCs w:val="24"/>
+        </w:rPr>
+        <w:t xml:space="preserve">Java, C++, </w:t>
+      </w:r>
+      <w:r>
+        <w:rPr>
+          <w:sz w:val="24"/>
+          <w:szCs w:val="24"/>
+        </w:rPr>
+        <w:t xml:space="preserve">Ruby, </w:t>
+      </w:r>
+      <w:r>
+        <w:rPr>
+          <w:sz w:val="24"/>
+          <w:szCs w:val="24"/>
+        </w:rPr>
+        <w:t>HTML5, CSS</w:t>
+      </w:r>
+      <w:r>
+        <w:rPr>
+          <w:sz w:val="24"/>
+          <w:szCs w:val="24"/>
+        </w:rPr>
+        <w:t xml:space="preserve"> (SCSS, CSS3), Javascript,</w:t>
+      </w:r>
+      <w:bookmarkStart w:id="0" w:name="_GoBack"/>
+      <w:bookmarkEnd w:id="0"/>
+      <w:r>
+        <w:rPr>
+          <w:sz w:val="24"/>
+          <w:szCs w:val="24"/>
+        </w:rPr>
+        <w:t xml:space="preserve"> C, Python</w:t>
       </w:r>
     </w:p>
     <w:p>
       <w:pPr>
-        <w:pStyle w:val="ListParagraph"/>
-        <w:numPr>
-          <w:ilvl w:val="0"/>
-          <w:numId w:val="2"/>
-        </w:numPr>
         <w:spacing w:after="80"/>
         <w:rPr>
           <w:sz w:val="24"/>
@@ -843,19 +865,22 @@
       </w:pPr>
       <w:r>
         <w:rPr>
-          <w:sz w:val="24"/>
-          <w:szCs w:val="24"/>
-        </w:rPr>
-        <w:t>Java</w:t>
+          <w:b/>
+          <w:sz w:val="24"/>
+          <w:szCs w:val="24"/>
+        </w:rPr>
+        <w:t xml:space="preserve">Operating Systems: </w:t>
+      </w:r>
+      <w:r>
+        <w:rPr>
+          <w:sz w:val="24"/>
+          <w:szCs w:val="24"/>
+        </w:rPr>
+        <w:t>Windows 7/8, Mac OS X, Linux (Raspbian, Ubuntu)</w:t>
       </w:r>
     </w:p>
     <w:p>
       <w:pPr>
-        <w:pStyle w:val="ListParagraph"/>
-        <w:numPr>
-          <w:ilvl w:val="0"/>
-          <w:numId w:val="2"/>
-        </w:numPr>
         <w:spacing w:after="80"/>
         <w:rPr>
           <w:sz w:val="24"/>
@@ -864,108 +889,44 @@
       </w:pPr>
       <w:r>
         <w:rPr>
-          <w:sz w:val="24"/>
-          <w:szCs w:val="24"/>
-        </w:rPr>
-        <w:t>C</w:t>
-      </w:r>
-      <w:r>
-        <w:rPr>
-          <w:sz w:val="24"/>
-          <w:szCs w:val="24"/>
-        </w:rPr>
-        <w:t>++</w:t>
+          <w:b/>
+          <w:sz w:val="24"/>
+          <w:szCs w:val="24"/>
+        </w:rPr>
+        <w:t xml:space="preserve">Frameworks &amp; Tools: </w:t>
+      </w:r>
+      <w:r>
+        <w:rPr>
+          <w:sz w:val="24"/>
+          <w:szCs w:val="24"/>
+        </w:rPr>
+        <w:t>Node.js, Qt</w:t>
       </w:r>
     </w:p>
     <w:p>
       <w:pPr>
         <w:pStyle w:val="ListParagraph"/>
-        <w:numPr>
-          <w:ilvl w:val="0"/>
-          <w:numId w:val="2"/>
-        </w:numPr>
         <w:spacing w:after="80"/>
-        <w:rPr>
-          <w:sz w:val="24"/>
-          <w:szCs w:val="24"/>
-        </w:rPr>
-      </w:pPr>
-      <w:r>
-        <w:rPr>
-          <w:sz w:val="24"/>
-          <w:szCs w:val="24"/>
-        </w:rPr>
-        <w:t>HTML</w:t>
-      </w:r>
-      <w:r>
-        <w:rPr>
-          <w:sz w:val="24"/>
-          <w:szCs w:val="24"/>
-        </w:rPr>
-        <w:t>/CSS/Javascript</w:t>
-      </w:r>
-    </w:p>
-    <w:p>
-      <w:pPr>
-        <w:pStyle w:val="ListParagraph"/>
-        <w:numPr>
-          <w:ilvl w:val="0"/>
-          <w:numId w:val="2"/>
-        </w:numPr>
-        <w:spacing w:after="80"/>
-        <w:rPr>
-          <w:sz w:val="24"/>
-          <w:szCs w:val="24"/>
-        </w:rPr>
-      </w:pPr>
-      <w:r>
-        <w:rPr>
-          <w:sz w:val="24"/>
-          <w:szCs w:val="24"/>
-        </w:rPr>
-        <w:t>Ruby</w:t>
-      </w:r>
-    </w:p>
-    <w:p>
-      <w:pPr>
-        <w:pStyle w:val="ListParagraph"/>
-        <w:numPr>
-          <w:ilvl w:val="0"/>
-          <w:numId w:val="2"/>
-        </w:numPr>
-        <w:spacing w:after="80"/>
-        <w:rPr>
-          <w:sz w:val="24"/>
-          <w:szCs w:val="24"/>
-        </w:rPr>
-      </w:pPr>
-      <w:r>
-        <w:rPr>
-          <w:sz w:val="24"/>
-          <w:szCs w:val="24"/>
-        </w:rPr>
-        <w:t>C</w:t>
-      </w:r>
-    </w:p>
-    <w:p>
-      <w:pPr>
-        <w:pStyle w:val="ListParagraph"/>
-        <w:numPr>
-          <w:ilvl w:val="0"/>
-          <w:numId w:val="2"/>
-        </w:numPr>
-        <w:spacing w:after="80"/>
-        <w:rPr>
-          <w:sz w:val="24"/>
-          <w:szCs w:val="24"/>
-        </w:rPr>
-      </w:pPr>
-      <w:r>
-        <w:rPr>
-          <w:sz w:val="24"/>
-          <w:szCs w:val="24"/>
-        </w:rPr>
-        <w:t>Python</w:t>
+        <w:ind w:left="0"/>
+        <w:rPr>
+          <w:sz w:val="24"/>
+          <w:szCs w:val="24"/>
+        </w:rPr>
+      </w:pPr>
+      <w:r>
+        <w:rPr>
+          <w:b/>
+          <w:sz w:val="24"/>
+          <w:szCs w:val="24"/>
+        </w:rPr>
+        <w:t xml:space="preserve">Other: </w:t>
+      </w:r>
+      <w:r>
+        <w:rPr>
+          <w:sz w:val="24"/>
+          <w:szCs w:val="24"/>
+        </w:rPr>
+        <w:t>OOP</w:t>
       </w:r>
     </w:p>
     <w:p>

</xml_diff>

<commit_message>
Renamed image assets (#60)
* Changed img asset names

* Added new post
</commit_message>
<xml_diff>
--- a/assets/nyp-resume-rev.docx
+++ b/assets/nyp-resume-rev.docx
@@ -437,8 +437,6 @@
         </w:rPr>
         <w:tab/>
       </w:r>
-      <w:bookmarkStart w:id="0" w:name="_GoBack"/>
-      <w:bookmarkEnd w:id="0"/>
     </w:p>
     <w:p>
       <w:pPr>
@@ -494,6 +492,13 @@
           <w:sz w:val="24"/>
           <w:szCs w:val="24"/>
         </w:rPr>
+        <w:t xml:space="preserve">UI </w:t>
+      </w:r>
+      <w:r>
+        <w:rPr>
+          <w:sz w:val="24"/>
+          <w:szCs w:val="24"/>
+        </w:rPr>
         <w:t>of</w:t>
       </w:r>
       <w:r>
@@ -557,14 +562,21 @@
           <w:sz w:val="24"/>
           <w:szCs w:val="24"/>
         </w:rPr>
-        <w:t>programming language called</w:t>
-      </w:r>
-      <w:r>
-        <w:rPr>
-          <w:sz w:val="24"/>
-          <w:szCs w:val="24"/>
-        </w:rPr>
-        <w:t xml:space="preserve"> Snark</w:t>
+        <w:t xml:space="preserve">programming </w:t>
+      </w:r>
+      <w:r>
+        <w:rPr>
+          <w:sz w:val="24"/>
+          <w:szCs w:val="24"/>
+        </w:rPr>
+        <w:t>language</w:t>
+      </w:r>
+      <w:r>
+        <w:rPr>
+          <w:sz w:val="24"/>
+          <w:szCs w:val="24"/>
+        </w:rPr>
+        <w:t xml:space="preserve"> called Snark</w:t>
       </w:r>
     </w:p>
     <w:p>
@@ -586,169 +598,14 @@
           <w:sz w:val="24"/>
           <w:szCs w:val="24"/>
         </w:rPr>
-        <w:t>Implemented the</w:t>
-      </w:r>
-      <w:r>
-        <w:rPr>
-          <w:sz w:val="24"/>
-          <w:szCs w:val="24"/>
-        </w:rPr>
-        <w:t xml:space="preserve"> </w:t>
-      </w:r>
-      <w:r>
-        <w:rPr>
-          <w:sz w:val="24"/>
-          <w:szCs w:val="24"/>
-        </w:rPr>
-        <w:t>user interface for a database application</w:t>
-      </w:r>
-    </w:p>
-    <w:p>
-      <w:pPr>
-        <w:spacing w:after="80"/>
-        <w:rPr>
-          <w:b/>
-          <w:sz w:val="28"/>
-          <w:szCs w:val="28"/>
-          <w:u w:val="single"/>
-        </w:rPr>
-      </w:pPr>
-      <w:r>
-        <w:rPr>
-          <w:b/>
-          <w:sz w:val="28"/>
-          <w:szCs w:val="28"/>
-          <w:u w:val="single"/>
-        </w:rPr>
-        <w:t>SKILLS</w:t>
-      </w:r>
-      <w:r>
-        <w:rPr>
-          <w:b/>
-          <w:sz w:val="28"/>
-          <w:szCs w:val="28"/>
-          <w:u w:val="single"/>
-        </w:rPr>
-        <w:tab/>
-      </w:r>
-      <w:r>
-        <w:rPr>
-          <w:b/>
-          <w:sz w:val="28"/>
-          <w:szCs w:val="28"/>
-          <w:u w:val="single"/>
-        </w:rPr>
-        <w:tab/>
-      </w:r>
-      <w:r>
-        <w:rPr>
-          <w:b/>
-          <w:sz w:val="28"/>
-          <w:szCs w:val="28"/>
-          <w:u w:val="single"/>
-        </w:rPr>
-        <w:tab/>
-      </w:r>
-      <w:r>
-        <w:rPr>
-          <w:b/>
-          <w:sz w:val="28"/>
-          <w:szCs w:val="28"/>
-          <w:u w:val="single"/>
-        </w:rPr>
-        <w:tab/>
-      </w:r>
-      <w:r>
-        <w:rPr>
-          <w:b/>
-          <w:sz w:val="28"/>
-          <w:szCs w:val="28"/>
-          <w:u w:val="single"/>
-        </w:rPr>
-        <w:tab/>
-      </w:r>
-      <w:r>
-        <w:rPr>
-          <w:b/>
-          <w:sz w:val="28"/>
-          <w:szCs w:val="28"/>
-          <w:u w:val="single"/>
-        </w:rPr>
-        <w:tab/>
-      </w:r>
-      <w:r>
-        <w:rPr>
-          <w:b/>
-          <w:sz w:val="28"/>
-          <w:szCs w:val="28"/>
-          <w:u w:val="single"/>
-        </w:rPr>
-        <w:tab/>
-      </w:r>
-      <w:r>
-        <w:rPr>
-          <w:b/>
-          <w:sz w:val="28"/>
-          <w:szCs w:val="28"/>
-          <w:u w:val="single"/>
-        </w:rPr>
-        <w:tab/>
-      </w:r>
-      <w:r>
-        <w:rPr>
-          <w:b/>
-          <w:sz w:val="28"/>
-          <w:szCs w:val="28"/>
-          <w:u w:val="single"/>
-        </w:rPr>
-        <w:tab/>
-      </w:r>
-      <w:r>
-        <w:rPr>
-          <w:b/>
-          <w:sz w:val="28"/>
-          <w:szCs w:val="28"/>
-          <w:u w:val="single"/>
-        </w:rPr>
-        <w:tab/>
-      </w:r>
-      <w:r>
-        <w:rPr>
-          <w:b/>
-          <w:sz w:val="28"/>
-          <w:szCs w:val="28"/>
-          <w:u w:val="single"/>
-        </w:rPr>
-        <w:tab/>
-      </w:r>
-      <w:r>
-        <w:rPr>
-          <w:b/>
-          <w:sz w:val="28"/>
-          <w:szCs w:val="28"/>
-          <w:u w:val="single"/>
-        </w:rPr>
-        <w:tab/>
-      </w:r>
-    </w:p>
-    <w:p>
-      <w:pPr>
-        <w:spacing w:after="80"/>
-        <w:rPr>
-          <w:b/>
-          <w:sz w:val="24"/>
-          <w:szCs w:val="24"/>
-          <w:u w:val="single"/>
-        </w:rPr>
-      </w:pPr>
-      <w:r>
-        <w:rPr>
-          <w:b/>
-          <w:sz w:val="24"/>
-          <w:szCs w:val="24"/>
-          <w:u w:val="single"/>
-        </w:rPr>
-        <w:t>FRAMEWORKS</w:t>
+        <w:t>Created several g</w:t>
+      </w:r>
+      <w:r>
+        <w:rPr>
+          <w:sz w:val="24"/>
+          <w:szCs w:val="24"/>
+        </w:rPr>
+        <w:t>ames such as ShapeBlaster, Ruinology, and Phoenix Wings</w:t>
       </w:r>
     </w:p>
     <w:p>
@@ -756,85 +613,250 @@
         <w:pStyle w:val="ListParagraph"/>
         <w:numPr>
           <w:ilvl w:val="0"/>
-          <w:numId w:val="7"/>
+          <w:numId w:val="3"/>
         </w:numPr>
         <w:spacing w:after="80"/>
         <w:ind w:left="360"/>
         <w:rPr>
-          <w:b/>
-          <w:sz w:val="24"/>
-          <w:szCs w:val="24"/>
-          <w:u w:val="single"/>
-        </w:rPr>
-      </w:pPr>
-      <w:r>
-        <w:rPr>
-          <w:sz w:val="24"/>
-          <w:szCs w:val="24"/>
-        </w:rPr>
-        <w:t>Node.js</w:t>
+          <w:sz w:val="24"/>
+          <w:szCs w:val="24"/>
+        </w:rPr>
+      </w:pPr>
+      <w:r>
+        <w:rPr>
+          <w:sz w:val="24"/>
+          <w:szCs w:val="24"/>
+        </w:rPr>
+        <w:t>Programmed</w:t>
+      </w:r>
+      <w:r>
+        <w:rPr>
+          <w:sz w:val="24"/>
+          <w:szCs w:val="24"/>
+        </w:rPr>
+        <w:t xml:space="preserve"> the</w:t>
+      </w:r>
+      <w:r>
+        <w:rPr>
+          <w:sz w:val="24"/>
+          <w:szCs w:val="24"/>
+        </w:rPr>
+        <w:t xml:space="preserve"> front-end</w:t>
+      </w:r>
+      <w:r>
+        <w:rPr>
+          <w:sz w:val="24"/>
+          <w:szCs w:val="24"/>
+        </w:rPr>
+        <w:t xml:space="preserve"> </w:t>
+      </w:r>
+      <w:r>
+        <w:rPr>
+          <w:sz w:val="24"/>
+          <w:szCs w:val="24"/>
+        </w:rPr>
+        <w:t>UI</w:t>
+      </w:r>
+      <w:r>
+        <w:rPr>
+          <w:sz w:val="24"/>
+          <w:szCs w:val="24"/>
+        </w:rPr>
+        <w:t xml:space="preserve"> for a database application</w:t>
       </w:r>
     </w:p>
     <w:p>
       <w:pPr>
-        <w:pStyle w:val="ListParagraph"/>
-        <w:numPr>
-          <w:ilvl w:val="0"/>
-          <w:numId w:val="7"/>
-        </w:numPr>
         <w:spacing w:after="80"/>
-        <w:ind w:left="360"/>
-        <w:rPr>
-          <w:b/>
-          <w:sz w:val="24"/>
-          <w:szCs w:val="24"/>
-          <w:u w:val="single"/>
-        </w:rPr>
-      </w:pPr>
-      <w:r>
-        <w:rPr>
-          <w:sz w:val="24"/>
-          <w:szCs w:val="24"/>
-        </w:rPr>
-        <w:t>Qt</w:t>
+        <w:rPr>
+          <w:b/>
+          <w:sz w:val="28"/>
+          <w:szCs w:val="28"/>
+          <w:u w:val="single"/>
+        </w:rPr>
+      </w:pPr>
+      <w:r>
+        <w:rPr>
+          <w:b/>
+          <w:sz w:val="28"/>
+          <w:szCs w:val="28"/>
+          <w:u w:val="single"/>
+        </w:rPr>
+        <w:t>SKILLS</w:t>
+      </w:r>
+      <w:r>
+        <w:rPr>
+          <w:b/>
+          <w:sz w:val="28"/>
+          <w:szCs w:val="28"/>
+          <w:u w:val="single"/>
+        </w:rPr>
+        <w:tab/>
+      </w:r>
+      <w:r>
+        <w:rPr>
+          <w:b/>
+          <w:sz w:val="28"/>
+          <w:szCs w:val="28"/>
+          <w:u w:val="single"/>
+        </w:rPr>
+        <w:tab/>
+      </w:r>
+      <w:r>
+        <w:rPr>
+          <w:b/>
+          <w:sz w:val="28"/>
+          <w:szCs w:val="28"/>
+          <w:u w:val="single"/>
+        </w:rPr>
+        <w:tab/>
+      </w:r>
+      <w:r>
+        <w:rPr>
+          <w:b/>
+          <w:sz w:val="28"/>
+          <w:szCs w:val="28"/>
+          <w:u w:val="single"/>
+        </w:rPr>
+        <w:tab/>
+      </w:r>
+      <w:r>
+        <w:rPr>
+          <w:b/>
+          <w:sz w:val="28"/>
+          <w:szCs w:val="28"/>
+          <w:u w:val="single"/>
+        </w:rPr>
+        <w:tab/>
+      </w:r>
+      <w:r>
+        <w:rPr>
+          <w:b/>
+          <w:sz w:val="28"/>
+          <w:szCs w:val="28"/>
+          <w:u w:val="single"/>
+        </w:rPr>
+        <w:tab/>
+      </w:r>
+      <w:r>
+        <w:rPr>
+          <w:b/>
+          <w:sz w:val="28"/>
+          <w:szCs w:val="28"/>
+          <w:u w:val="single"/>
+        </w:rPr>
+        <w:tab/>
+      </w:r>
+      <w:r>
+        <w:rPr>
+          <w:b/>
+          <w:sz w:val="28"/>
+          <w:szCs w:val="28"/>
+          <w:u w:val="single"/>
+        </w:rPr>
+        <w:tab/>
+      </w:r>
+      <w:r>
+        <w:rPr>
+          <w:b/>
+          <w:sz w:val="28"/>
+          <w:szCs w:val="28"/>
+          <w:u w:val="single"/>
+        </w:rPr>
+        <w:tab/>
+      </w:r>
+      <w:r>
+        <w:rPr>
+          <w:b/>
+          <w:sz w:val="28"/>
+          <w:szCs w:val="28"/>
+          <w:u w:val="single"/>
+        </w:rPr>
+        <w:tab/>
+      </w:r>
+      <w:r>
+        <w:rPr>
+          <w:b/>
+          <w:sz w:val="28"/>
+          <w:szCs w:val="28"/>
+          <w:u w:val="single"/>
+        </w:rPr>
+        <w:tab/>
+      </w:r>
+      <w:r>
+        <w:rPr>
+          <w:b/>
+          <w:sz w:val="28"/>
+          <w:szCs w:val="28"/>
+          <w:u w:val="single"/>
+        </w:rPr>
+        <w:tab/>
       </w:r>
     </w:p>
     <w:p>
       <w:pPr>
         <w:spacing w:after="80"/>
         <w:rPr>
-          <w:b/>
-          <w:sz w:val="24"/>
-          <w:szCs w:val="24"/>
-          <w:u w:val="single"/>
-        </w:rPr>
-      </w:pPr>
-      <w:r>
-        <w:rPr>
-          <w:b/>
-          <w:sz w:val="24"/>
-          <w:szCs w:val="24"/>
-          <w:u w:val="single"/>
-        </w:rPr>
-        <w:t>PROGRAMMING</w:t>
-      </w:r>
-      <w:r>
-        <w:rPr>
-          <w:b/>
-          <w:sz w:val="24"/>
-          <w:szCs w:val="24"/>
-          <w:u w:val="single"/>
-        </w:rPr>
-        <w:t xml:space="preserve"> LANGUAGES</w:t>
+          <w:sz w:val="24"/>
+          <w:szCs w:val="24"/>
+        </w:rPr>
+      </w:pPr>
+      <w:r>
+        <w:rPr>
+          <w:b/>
+          <w:sz w:val="24"/>
+          <w:szCs w:val="24"/>
+        </w:rPr>
+        <w:t>Programming Languages:</w:t>
+      </w:r>
+      <w:r>
+        <w:rPr>
+          <w:b/>
+          <w:sz w:val="24"/>
+          <w:szCs w:val="24"/>
+        </w:rPr>
+        <w:t xml:space="preserve"> </w:t>
+      </w:r>
+      <w:r>
+        <w:rPr>
+          <w:sz w:val="24"/>
+          <w:szCs w:val="24"/>
+        </w:rPr>
+        <w:t xml:space="preserve">Java, C++, </w:t>
+      </w:r>
+      <w:r>
+        <w:rPr>
+          <w:sz w:val="24"/>
+          <w:szCs w:val="24"/>
+        </w:rPr>
+        <w:t xml:space="preserve">Ruby, </w:t>
+      </w:r>
+      <w:r>
+        <w:rPr>
+          <w:sz w:val="24"/>
+          <w:szCs w:val="24"/>
+        </w:rPr>
+        <w:t>HTML5, CSS</w:t>
+      </w:r>
+      <w:r>
+        <w:rPr>
+          <w:sz w:val="24"/>
+          <w:szCs w:val="24"/>
+        </w:rPr>
+        <w:t xml:space="preserve"> (SCSS, CSS3), Javascript,</w:t>
+      </w:r>
+      <w:bookmarkStart w:id="0" w:name="_GoBack"/>
+      <w:bookmarkEnd w:id="0"/>
+      <w:r>
+        <w:rPr>
+          <w:sz w:val="24"/>
+          <w:szCs w:val="24"/>
+        </w:rPr>
+        <w:t xml:space="preserve"> C, Python</w:t>
       </w:r>
     </w:p>
     <w:p>
       <w:pPr>
-        <w:pStyle w:val="ListParagraph"/>
-        <w:numPr>
-          <w:ilvl w:val="0"/>
-          <w:numId w:val="2"/>
-        </w:numPr>
         <w:spacing w:after="80"/>
         <w:rPr>
           <w:sz w:val="24"/>
@@ -843,19 +865,22 @@
       </w:pPr>
       <w:r>
         <w:rPr>
-          <w:sz w:val="24"/>
-          <w:szCs w:val="24"/>
-        </w:rPr>
-        <w:t>Java</w:t>
+          <w:b/>
+          <w:sz w:val="24"/>
+          <w:szCs w:val="24"/>
+        </w:rPr>
+        <w:t xml:space="preserve">Operating Systems: </w:t>
+      </w:r>
+      <w:r>
+        <w:rPr>
+          <w:sz w:val="24"/>
+          <w:szCs w:val="24"/>
+        </w:rPr>
+        <w:t>Windows 7/8, Mac OS X, Linux (Raspbian, Ubuntu)</w:t>
       </w:r>
     </w:p>
     <w:p>
       <w:pPr>
-        <w:pStyle w:val="ListParagraph"/>
-        <w:numPr>
-          <w:ilvl w:val="0"/>
-          <w:numId w:val="2"/>
-        </w:numPr>
         <w:spacing w:after="80"/>
         <w:rPr>
           <w:sz w:val="24"/>
@@ -864,108 +889,44 @@
       </w:pPr>
       <w:r>
         <w:rPr>
-          <w:sz w:val="24"/>
-          <w:szCs w:val="24"/>
-        </w:rPr>
-        <w:t>C</w:t>
-      </w:r>
-      <w:r>
-        <w:rPr>
-          <w:sz w:val="24"/>
-          <w:szCs w:val="24"/>
-        </w:rPr>
-        <w:t>++</w:t>
+          <w:b/>
+          <w:sz w:val="24"/>
+          <w:szCs w:val="24"/>
+        </w:rPr>
+        <w:t xml:space="preserve">Frameworks &amp; Tools: </w:t>
+      </w:r>
+      <w:r>
+        <w:rPr>
+          <w:sz w:val="24"/>
+          <w:szCs w:val="24"/>
+        </w:rPr>
+        <w:t>Node.js, Qt</w:t>
       </w:r>
     </w:p>
     <w:p>
       <w:pPr>
         <w:pStyle w:val="ListParagraph"/>
-        <w:numPr>
-          <w:ilvl w:val="0"/>
-          <w:numId w:val="2"/>
-        </w:numPr>
         <w:spacing w:after="80"/>
-        <w:rPr>
-          <w:sz w:val="24"/>
-          <w:szCs w:val="24"/>
-        </w:rPr>
-      </w:pPr>
-      <w:r>
-        <w:rPr>
-          <w:sz w:val="24"/>
-          <w:szCs w:val="24"/>
-        </w:rPr>
-        <w:t>HTML</w:t>
-      </w:r>
-      <w:r>
-        <w:rPr>
-          <w:sz w:val="24"/>
-          <w:szCs w:val="24"/>
-        </w:rPr>
-        <w:t>/CSS/Javascript</w:t>
-      </w:r>
-    </w:p>
-    <w:p>
-      <w:pPr>
-        <w:pStyle w:val="ListParagraph"/>
-        <w:numPr>
-          <w:ilvl w:val="0"/>
-          <w:numId w:val="2"/>
-        </w:numPr>
-        <w:spacing w:after="80"/>
-        <w:rPr>
-          <w:sz w:val="24"/>
-          <w:szCs w:val="24"/>
-        </w:rPr>
-      </w:pPr>
-      <w:r>
-        <w:rPr>
-          <w:sz w:val="24"/>
-          <w:szCs w:val="24"/>
-        </w:rPr>
-        <w:t>Ruby</w:t>
-      </w:r>
-    </w:p>
-    <w:p>
-      <w:pPr>
-        <w:pStyle w:val="ListParagraph"/>
-        <w:numPr>
-          <w:ilvl w:val="0"/>
-          <w:numId w:val="2"/>
-        </w:numPr>
-        <w:spacing w:after="80"/>
-        <w:rPr>
-          <w:sz w:val="24"/>
-          <w:szCs w:val="24"/>
-        </w:rPr>
-      </w:pPr>
-      <w:r>
-        <w:rPr>
-          <w:sz w:val="24"/>
-          <w:szCs w:val="24"/>
-        </w:rPr>
-        <w:t>C</w:t>
-      </w:r>
-    </w:p>
-    <w:p>
-      <w:pPr>
-        <w:pStyle w:val="ListParagraph"/>
-        <w:numPr>
-          <w:ilvl w:val="0"/>
-          <w:numId w:val="2"/>
-        </w:numPr>
-        <w:spacing w:after="80"/>
-        <w:rPr>
-          <w:sz w:val="24"/>
-          <w:szCs w:val="24"/>
-        </w:rPr>
-      </w:pPr>
-      <w:r>
-        <w:rPr>
-          <w:sz w:val="24"/>
-          <w:szCs w:val="24"/>
-        </w:rPr>
-        <w:t>Python</w:t>
+        <w:ind w:left="0"/>
+        <w:rPr>
+          <w:sz w:val="24"/>
+          <w:szCs w:val="24"/>
+        </w:rPr>
+      </w:pPr>
+      <w:r>
+        <w:rPr>
+          <w:b/>
+          <w:sz w:val="24"/>
+          <w:szCs w:val="24"/>
+        </w:rPr>
+        <w:t xml:space="preserve">Other: </w:t>
+      </w:r>
+      <w:r>
+        <w:rPr>
+          <w:sz w:val="24"/>
+          <w:szCs w:val="24"/>
+        </w:rPr>
+        <w:t>OOP</w:t>
       </w:r>
     </w:p>
     <w:p>

</xml_diff>